<commit_message>
Added all front-end pages for all sections
</commit_message>
<xml_diff>
--- a/book/Section1.docx
+++ b/book/Section1.docx
@@ -69,8 +69,6 @@
       <w:r>
         <w:t>Leader:</w:t>
       </w:r>
-      <w:bookmarkStart w:id="0" w:name="_GoBack"/>
-      <w:bookmarkEnd w:id="0"/>
       <w:r>
         <w:t xml:space="preserve"> </w:t>
       </w:r>
@@ -2721,7 +2719,6 @@
     <w:p/>
     <w:p/>
     <w:p/>
-    <w:p/>
     <w:p>
       <w:pPr>
         <w:pStyle w:val="Heading1"/>
@@ -2737,18 +2734,29 @@
         <w:tblLook w:val="04A0" w:firstRow="1" w:lastRow="0" w:firstColumn="1" w:lastColumn="0" w:noHBand="0" w:noVBand="1"/>
       </w:tblPr>
       <w:tblGrid>
-        <w:gridCol w:w="3055"/>
-        <w:gridCol w:w="2160"/>
-        <w:gridCol w:w="2160"/>
-        <w:gridCol w:w="2160"/>
+        <w:gridCol w:w="2868"/>
+        <w:gridCol w:w="1201"/>
+        <w:gridCol w:w="1052"/>
+        <w:gridCol w:w="1201"/>
+        <w:gridCol w:w="1042"/>
+        <w:gridCol w:w="1136"/>
+        <w:gridCol w:w="1035"/>
       </w:tblGrid>
       <w:tr>
-        <w:tc>
-          <w:tcPr>
-            <w:tcW w:w="3055" w:type="dxa"/>
-          </w:tcPr>
-          <w:p>
-            <w:pPr>
+        <w:trPr>
+          <w:trHeight w:hRule="exact" w:val="288"/>
+          <w:tblHeader/>
+        </w:trPr>
+        <w:tc>
+          <w:tcPr>
+            <w:tcW w:w="2924" w:type="dxa"/>
+            <w:tcBorders>
+              <w:bottom w:val="nil"/>
+            </w:tcBorders>
+          </w:tcPr>
+          <w:p>
+            <w:pPr>
+              <w:spacing w:after="0"/>
               <w:jc w:val="center"/>
               <w:rPr>
                 <w:b/>
@@ -2766,7 +2774,11 @@
         </w:tc>
         <w:tc>
           <w:tcPr>
-            <w:tcW w:w="2160" w:type="dxa"/>
+            <w:tcW w:w="2264" w:type="dxa"/>
+            <w:gridSpan w:val="2"/>
+            <w:tcBorders>
+              <w:bottom w:val="nil"/>
+            </w:tcBorders>
           </w:tcPr>
           <w:p>
             <w:pPr>
@@ -2787,7 +2799,11 @@
         </w:tc>
         <w:tc>
           <w:tcPr>
-            <w:tcW w:w="2160" w:type="dxa"/>
+            <w:tcW w:w="2254" w:type="dxa"/>
+            <w:gridSpan w:val="2"/>
+            <w:tcBorders>
+              <w:bottom w:val="nil"/>
+            </w:tcBorders>
           </w:tcPr>
           <w:p>
             <w:pPr>
@@ -2808,7 +2824,11 @@
         </w:tc>
         <w:tc>
           <w:tcPr>
-            <w:tcW w:w="2160" w:type="dxa"/>
+            <w:tcW w:w="2093" w:type="dxa"/>
+            <w:gridSpan w:val="2"/>
+            <w:tcBorders>
+              <w:bottom w:val="nil"/>
+            </w:tcBorders>
           </w:tcPr>
           <w:p>
             <w:pPr>
@@ -2829,13 +2849,22 @@
         </w:tc>
       </w:tr>
       <w:tr>
-        <w:tc>
-          <w:tcPr>
-            <w:tcW w:w="3055" w:type="dxa"/>
-          </w:tcPr>
-          <w:p>
-            <w:pPr>
-              <w:rPr>
+        <w:trPr>
+          <w:trHeight w:val="20"/>
+        </w:trPr>
+        <w:tc>
+          <w:tcPr>
+            <w:tcW w:w="2924" w:type="dxa"/>
+            <w:tcBorders>
+              <w:top w:val="nil"/>
+            </w:tcBorders>
+          </w:tcPr>
+          <w:p>
+            <w:pPr>
+              <w:spacing w:after="0"/>
+              <w:jc w:val="center"/>
+              <w:rPr>
+                <w:b/>
                 <w:szCs w:val="24"/>
               </w:rPr>
             </w:pPr>
@@ -2843,45 +2872,227 @@
         </w:tc>
         <w:tc>
           <w:tcPr>
-            <w:tcW w:w="2160" w:type="dxa"/>
-          </w:tcPr>
-          <w:p>
-            <w:pPr>
-              <w:rPr>
+            <w:tcW w:w="1203" w:type="dxa"/>
+            <w:tcBorders>
+              <w:top w:val="nil"/>
+              <w:right w:val="nil"/>
+            </w:tcBorders>
+          </w:tcPr>
+          <w:p>
+            <w:pPr>
+              <w:spacing w:after="0"/>
+              <w:jc w:val="center"/>
+              <w:rPr>
+                <w:bCs/>
                 <w:szCs w:val="24"/>
               </w:rPr>
             </w:pPr>
-          </w:p>
-        </w:tc>
-        <w:tc>
-          <w:tcPr>
-            <w:tcW w:w="2160" w:type="dxa"/>
-          </w:tcPr>
-          <w:p>
-            <w:pPr>
-              <w:rPr>
+            <w:r>
+              <w:rPr>
+                <w:bCs/>
                 <w:szCs w:val="24"/>
               </w:rPr>
-            </w:pPr>
-          </w:p>
-        </w:tc>
-        <w:tc>
-          <w:tcPr>
-            <w:tcW w:w="2160" w:type="dxa"/>
-          </w:tcPr>
-          <w:p>
-            <w:pPr>
-              <w:rPr>
+              <w:t>Location:</w:t>
+            </w:r>
+          </w:p>
+          <w:p>
+            <w:pPr>
+              <w:spacing w:after="0"/>
+              <w:jc w:val="center"/>
+              <w:rPr>
+                <w:bCs/>
                 <w:szCs w:val="24"/>
               </w:rPr>
             </w:pPr>
+          </w:p>
+        </w:tc>
+        <w:tc>
+          <w:tcPr>
+            <w:tcW w:w="1061" w:type="dxa"/>
+            <w:tcBorders>
+              <w:top w:val="nil"/>
+              <w:left w:val="nil"/>
+            </w:tcBorders>
+          </w:tcPr>
+          <w:p>
+            <w:pPr>
+              <w:spacing w:after="0"/>
+              <w:jc w:val="center"/>
+              <w:rPr>
+                <w:bCs/>
+                <w:szCs w:val="24"/>
+              </w:rPr>
+            </w:pPr>
+            <w:r>
+              <w:rPr>
+                <w:bCs/>
+                <w:szCs w:val="24"/>
+              </w:rPr>
+              <w:t>Date:</w:t>
+            </w:r>
+          </w:p>
+          <w:p>
+            <w:pPr>
+              <w:spacing w:after="0"/>
+              <w:jc w:val="center"/>
+              <w:rPr>
+                <w:bCs/>
+                <w:szCs w:val="24"/>
+              </w:rPr>
+            </w:pPr>
+          </w:p>
+        </w:tc>
+        <w:tc>
+          <w:tcPr>
+            <w:tcW w:w="1203" w:type="dxa"/>
+            <w:tcBorders>
+              <w:top w:val="nil"/>
+              <w:right w:val="nil"/>
+            </w:tcBorders>
+          </w:tcPr>
+          <w:p>
+            <w:pPr>
+              <w:spacing w:after="0"/>
+              <w:jc w:val="center"/>
+              <w:rPr>
+                <w:bCs/>
+                <w:szCs w:val="24"/>
+              </w:rPr>
+            </w:pPr>
+            <w:r>
+              <w:rPr>
+                <w:bCs/>
+                <w:szCs w:val="24"/>
+              </w:rPr>
+              <w:t>Location:</w:t>
+            </w:r>
+          </w:p>
+          <w:p>
+            <w:pPr>
+              <w:spacing w:after="0"/>
+              <w:jc w:val="center"/>
+              <w:rPr>
+                <w:bCs/>
+                <w:szCs w:val="24"/>
+              </w:rPr>
+            </w:pPr>
+          </w:p>
+        </w:tc>
+        <w:tc>
+          <w:tcPr>
+            <w:tcW w:w="1051" w:type="dxa"/>
+            <w:tcBorders>
+              <w:top w:val="nil"/>
+              <w:left w:val="nil"/>
+            </w:tcBorders>
+          </w:tcPr>
+          <w:p>
+            <w:pPr>
+              <w:spacing w:after="0"/>
+              <w:jc w:val="center"/>
+              <w:rPr>
+                <w:bCs/>
+                <w:szCs w:val="24"/>
+              </w:rPr>
+            </w:pPr>
+            <w:r>
+              <w:rPr>
+                <w:bCs/>
+                <w:szCs w:val="24"/>
+              </w:rPr>
+              <w:t>Date:</w:t>
+            </w:r>
+          </w:p>
+          <w:p>
+            <w:pPr>
+              <w:spacing w:after="0"/>
+              <w:jc w:val="center"/>
+              <w:rPr>
+                <w:bCs/>
+                <w:szCs w:val="24"/>
+              </w:rPr>
+            </w:pPr>
+          </w:p>
+        </w:tc>
+        <w:tc>
+          <w:tcPr>
+            <w:tcW w:w="1049" w:type="dxa"/>
+            <w:tcBorders>
+              <w:top w:val="nil"/>
+              <w:right w:val="nil"/>
+            </w:tcBorders>
+          </w:tcPr>
+          <w:p>
+            <w:pPr>
+              <w:spacing w:after="0"/>
+              <w:jc w:val="center"/>
+              <w:rPr>
+                <w:bCs/>
+                <w:szCs w:val="24"/>
+              </w:rPr>
+            </w:pPr>
+            <w:r>
+              <w:rPr>
+                <w:bCs/>
+                <w:szCs w:val="24"/>
+              </w:rPr>
+              <w:t>Location:</w:t>
+            </w:r>
+          </w:p>
+          <w:p>
+            <w:pPr>
+              <w:spacing w:after="0"/>
+              <w:jc w:val="center"/>
+              <w:rPr>
+                <w:bCs/>
+                <w:szCs w:val="24"/>
+              </w:rPr>
+            </w:pPr>
+          </w:p>
+        </w:tc>
+        <w:tc>
+          <w:tcPr>
+            <w:tcW w:w="1044" w:type="dxa"/>
+            <w:tcBorders>
+              <w:top w:val="nil"/>
+              <w:left w:val="nil"/>
+            </w:tcBorders>
+          </w:tcPr>
+          <w:p>
+            <w:pPr>
+              <w:spacing w:after="0"/>
+              <w:jc w:val="center"/>
+              <w:rPr>
+                <w:bCs/>
+                <w:szCs w:val="24"/>
+              </w:rPr>
+            </w:pPr>
+            <w:r>
+              <w:rPr>
+                <w:bCs/>
+                <w:szCs w:val="24"/>
+              </w:rPr>
+              <w:t>Date:</w:t>
+            </w:r>
+          </w:p>
+          <w:p>
+            <w:pPr>
+              <w:spacing w:after="0"/>
+              <w:jc w:val="center"/>
+              <w:rPr>
+                <w:bCs/>
+                <w:szCs w:val="24"/>
+              </w:rPr>
+            </w:pPr>
+            <w:bookmarkStart w:id="0" w:name="_GoBack"/>
+            <w:bookmarkEnd w:id="0"/>
           </w:p>
         </w:tc>
       </w:tr>
       <w:tr>
         <w:tc>
           <w:tcPr>
-            <w:tcW w:w="3055" w:type="dxa"/>
+            <w:tcW w:w="2924" w:type="dxa"/>
           </w:tcPr>
           <w:p>
             <w:pPr>
@@ -2893,7 +3104,8 @@
         </w:tc>
         <w:tc>
           <w:tcPr>
-            <w:tcW w:w="2160" w:type="dxa"/>
+            <w:tcW w:w="2264" w:type="dxa"/>
+            <w:gridSpan w:val="2"/>
           </w:tcPr>
           <w:p>
             <w:pPr>
@@ -2905,7 +3117,8 @@
         </w:tc>
         <w:tc>
           <w:tcPr>
-            <w:tcW w:w="2160" w:type="dxa"/>
+            <w:tcW w:w="2254" w:type="dxa"/>
+            <w:gridSpan w:val="2"/>
           </w:tcPr>
           <w:p>
             <w:pPr>
@@ -2917,7 +3130,8 @@
         </w:tc>
         <w:tc>
           <w:tcPr>
-            <w:tcW w:w="2160" w:type="dxa"/>
+            <w:tcW w:w="2093" w:type="dxa"/>
+            <w:gridSpan w:val="2"/>
           </w:tcPr>
           <w:p>
             <w:pPr>
@@ -2931,7 +3145,7 @@
       <w:tr>
         <w:tc>
           <w:tcPr>
-            <w:tcW w:w="3055" w:type="dxa"/>
+            <w:tcW w:w="2924" w:type="dxa"/>
           </w:tcPr>
           <w:p>
             <w:pPr>
@@ -2943,7 +3157,8 @@
         </w:tc>
         <w:tc>
           <w:tcPr>
-            <w:tcW w:w="2160" w:type="dxa"/>
+            <w:tcW w:w="2264" w:type="dxa"/>
+            <w:gridSpan w:val="2"/>
           </w:tcPr>
           <w:p>
             <w:pPr>
@@ -2955,7 +3170,8 @@
         </w:tc>
         <w:tc>
           <w:tcPr>
-            <w:tcW w:w="2160" w:type="dxa"/>
+            <w:tcW w:w="2254" w:type="dxa"/>
+            <w:gridSpan w:val="2"/>
           </w:tcPr>
           <w:p>
             <w:pPr>
@@ -2967,7 +3183,61 @@
         </w:tc>
         <w:tc>
           <w:tcPr>
-            <w:tcW w:w="2160" w:type="dxa"/>
+            <w:tcW w:w="2093" w:type="dxa"/>
+            <w:gridSpan w:val="2"/>
+          </w:tcPr>
+          <w:p>
+            <w:pPr>
+              <w:rPr>
+                <w:szCs w:val="24"/>
+              </w:rPr>
+            </w:pPr>
+          </w:p>
+        </w:tc>
+      </w:tr>
+      <w:tr>
+        <w:tc>
+          <w:tcPr>
+            <w:tcW w:w="2924" w:type="dxa"/>
+          </w:tcPr>
+          <w:p>
+            <w:pPr>
+              <w:rPr>
+                <w:szCs w:val="24"/>
+              </w:rPr>
+            </w:pPr>
+          </w:p>
+        </w:tc>
+        <w:tc>
+          <w:tcPr>
+            <w:tcW w:w="2264" w:type="dxa"/>
+            <w:gridSpan w:val="2"/>
+          </w:tcPr>
+          <w:p>
+            <w:pPr>
+              <w:rPr>
+                <w:szCs w:val="24"/>
+              </w:rPr>
+            </w:pPr>
+          </w:p>
+        </w:tc>
+        <w:tc>
+          <w:tcPr>
+            <w:tcW w:w="2254" w:type="dxa"/>
+            <w:gridSpan w:val="2"/>
+          </w:tcPr>
+          <w:p>
+            <w:pPr>
+              <w:rPr>
+                <w:szCs w:val="24"/>
+              </w:rPr>
+            </w:pPr>
+          </w:p>
+        </w:tc>
+        <w:tc>
+          <w:tcPr>
+            <w:tcW w:w="2093" w:type="dxa"/>
+            <w:gridSpan w:val="2"/>
           </w:tcPr>
           <w:p>
             <w:pPr>
@@ -3067,7 +3337,7 @@
         <w:color w:val="000000" w:themeColor="text1"/>
       </w:rPr>
       <w:drawing>
-        <wp:inline distT="0" distB="0" distL="0" distR="0">
+        <wp:inline distT="0" distB="0" distL="0" distR="0" wp14:anchorId="4C1BF6B7" wp14:editId="67D4B6F9">
           <wp:extent cx="1619048" cy="400000"/>
           <wp:effectExtent l="0" t="0" r="635" b="635"/>
           <wp:docPr id="3" name="Picture 3"/>
@@ -3172,7 +3442,7 @@
         <w:noProof/>
       </w:rPr>
       <w:drawing>
-        <wp:anchor distT="0" distB="0" distL="114300" distR="114300" simplePos="0" relativeHeight="251658240" behindDoc="1" locked="0" layoutInCell="1" allowOverlap="1" wp14:anchorId="66B6B013" wp14:editId="7B1EC425">
+        <wp:anchor distT="0" distB="0" distL="114300" distR="114300" simplePos="0" relativeHeight="251658240" behindDoc="1" locked="0" layoutInCell="1" allowOverlap="1" wp14:anchorId="7B483C95" wp14:editId="1D492CB2">
           <wp:simplePos x="0" y="0"/>
           <wp:positionH relativeFrom="page">
             <wp:align>right</wp:align>
@@ -3232,7 +3502,7 @@
         <w:noProof/>
       </w:rPr>
       <w:drawing>
-        <wp:inline distT="0" distB="0" distL="0" distR="0" wp14:editId="480FC525">
+        <wp:inline distT="0" distB="0" distL="0" distR="0" wp14:anchorId="1B447937" wp14:editId="2CEAF093">
           <wp:extent cx="457200" cy="457200"/>
           <wp:effectExtent l="0" t="0" r="0" b="0"/>
           <wp:docPr id="2" name="Graphic 2"/>
@@ -3787,7 +4057,7 @@
       </w:pPr>
     </w:pPrDefault>
   </w:docDefaults>
-  <w:latentStyles w:defLockedState="0" w:defUIPriority="99" w:defSemiHidden="0" w:defUnhideWhenUsed="0" w:defQFormat="0" w:count="375">
+  <w:latentStyles w:defLockedState="0" w:defUIPriority="99" w:defSemiHidden="0" w:defUnhideWhenUsed="0" w:defQFormat="0" w:count="376">
     <w:lsdException w:name="Normal" w:uiPriority="0" w:qFormat="1"/>
     <w:lsdException w:name="heading 1" w:uiPriority="9" w:qFormat="1"/>
     <w:lsdException w:name="heading 2" w:semiHidden="1" w:uiPriority="9" w:unhideWhenUsed="1" w:qFormat="1"/>
@@ -3893,7 +4163,6 @@
     <w:lsdException w:name="HTML Sample" w:semiHidden="1" w:unhideWhenUsed="1"/>
     <w:lsdException w:name="HTML Typewriter" w:semiHidden="1" w:unhideWhenUsed="1"/>
     <w:lsdException w:name="HTML Variable" w:semiHidden="1" w:unhideWhenUsed="1"/>
-    <w:lsdException w:name="Normal Table" w:semiHidden="1" w:unhideWhenUsed="1"/>
     <w:lsdException w:name="annotation subject" w:semiHidden="1" w:unhideWhenUsed="1"/>
     <w:lsdException w:name="No List" w:semiHidden="1" w:unhideWhenUsed="1"/>
     <w:lsdException w:name="Outline List 1" w:semiHidden="1" w:unhideWhenUsed="1"/>
@@ -3940,10 +4209,8 @@
     <w:lsdException w:name="Table Subtle 2" w:semiHidden="1" w:unhideWhenUsed="1"/>
     <w:lsdException w:name="Table Web 1" w:semiHidden="1" w:unhideWhenUsed="1"/>
     <w:lsdException w:name="Table Web 2" w:semiHidden="1" w:unhideWhenUsed="1"/>
-    <w:lsdException w:name="Table Web 3" w:semiHidden="1" w:unhideWhenUsed="1"/>
     <w:lsdException w:name="Balloon Text" w:semiHidden="1" w:unhideWhenUsed="1"/>
     <w:lsdException w:name="Table Grid" w:uiPriority="39"/>
-    <w:lsdException w:name="Table Theme" w:semiHidden="1" w:unhideWhenUsed="1"/>
     <w:lsdException w:name="Placeholder Text" w:semiHidden="1"/>
     <w:lsdException w:name="No Spacing" w:uiPriority="1" w:qFormat="1"/>
     <w:lsdException w:name="Light Shading" w:uiPriority="60"/>
@@ -4163,6 +4430,7 @@
     <w:lsdException w:name="Smart Hyperlink" w:semiHidden="1" w:unhideWhenUsed="1"/>
     <w:lsdException w:name="Hashtag" w:semiHidden="1" w:unhideWhenUsed="1"/>
     <w:lsdException w:name="Unresolved Mention" w:semiHidden="1" w:unhideWhenUsed="1"/>
+    <w:lsdException w:name="Smart Link" w:semiHidden="1" w:unhideWhenUsed="1"/>
   </w:latentStyles>
   <w:style w:type="paragraph" w:default="1" w:styleId="Normal">
     <w:name w:val="Normal"/>

</xml_diff>